<commit_message>
Chapter 5 episode 2 finished
</commit_message>
<xml_diff>
--- a/5 ... Chapter 5/Chapter 5 Basics of Drawing Part 2.docx
+++ b/5 ... Chapter 5/Chapter 5 Basics of Drawing Part 2.docx
@@ -1,6 +1,6 @@
 
 <file path=word/document.xml><?xml version="1.0" encoding="utf-8"?>
-<w:document xmlns:wpc="http://schemas.microsoft.com/office/word/2010/wordprocessingCanvas" xmlns:cx="http://schemas.microsoft.com/office/drawing/2014/chartex" xmlns:cx1="http://schemas.microsoft.com/office/drawing/2015/9/8/chartex" xmlns:cx2="http://schemas.microsoft.com/office/drawing/2015/10/21/chartex" xmlns:cx3="http://schemas.microsoft.com/office/drawing/2016/5/9/chartex" xmlns:cx4="http://schemas.microsoft.com/office/drawing/2016/5/10/chartex" xmlns:cx5="http://schemas.microsoft.com/office/drawing/2016/5/11/chartex" xmlns:cx6="http://schemas.microsoft.com/office/drawing/2016/5/12/chartex" xmlns:cx7="http://schemas.microsoft.com/office/drawing/2016/5/13/chartex" xmlns:cx8="http://schemas.microsoft.com/office/drawing/2016/5/14/chartex" xmlns:mc="http://schemas.openxmlformats.org/markup-compatibility/2006" xmlns:aink="http://schemas.microsoft.com/office/drawing/2016/ink" xmlns:am3d="http://schemas.microsoft.com/office/drawing/2017/model3d" xmlns:o="urn:schemas-microsoft-com:office:office" xmlns:r="http://schemas.openxmlformats.org/officeDocument/2006/relationships" xmlns:m="http://schemas.openxmlformats.org/officeDocument/2006/math" xmlns:v="urn:schemas-microsoft-com:vml" xmlns:wp14="http://schemas.microsoft.com/office/word/2010/wordprocessingDrawing" xmlns:wp="http://schemas.openxmlformats.org/drawingml/2006/wordprocessingDrawing" xmlns:w10="urn:schemas-microsoft-com:office:word" xmlns:w="http://schemas.openxmlformats.org/wordprocessingml/2006/main" xmlns:w14="http://schemas.microsoft.com/office/word/2010/wordml" xmlns:w15="http://schemas.microsoft.com/office/word/2012/wordml" xmlns:w16cex="http://schemas.microsoft.com/office/word/2018/wordml/cex" xmlns:w16cid="http://schemas.microsoft.com/office/word/2016/wordml/cid" xmlns:w16="http://schemas.microsoft.com/office/word/2018/wordml" xmlns:w16sdtdh="http://schemas.microsoft.com/office/word/2020/wordml/sdtdatahash" xmlns:w16se="http://schemas.microsoft.com/office/word/2015/wordml/symex" xmlns:wpg="http://schemas.microsoft.com/office/word/2010/wordprocessingGroup" xmlns:wpi="http://schemas.microsoft.com/office/word/2010/wordprocessingInk" xmlns:wne="http://schemas.microsoft.com/office/word/2006/wordml" xmlns:wps="http://schemas.microsoft.com/office/word/2010/wordprocessingShape" mc:Ignorable="w14 w15 w16se w16cid w16 w16cex w16sdtdh wp14">
+<w:document xmlns:wpc="http://schemas.microsoft.com/office/word/2010/wordprocessingCanvas" xmlns:cx="http://schemas.microsoft.com/office/drawing/2014/chartex" xmlns:cx1="http://schemas.microsoft.com/office/drawing/2015/9/8/chartex" xmlns:cx2="http://schemas.microsoft.com/office/drawing/2015/10/21/chartex" xmlns:cx3="http://schemas.microsoft.com/office/drawing/2016/5/9/chartex" xmlns:cx4="http://schemas.microsoft.com/office/drawing/2016/5/10/chartex" xmlns:cx5="http://schemas.microsoft.com/office/drawing/2016/5/11/chartex" xmlns:cx6="http://schemas.microsoft.com/office/drawing/2016/5/12/chartex" xmlns:cx7="http://schemas.microsoft.com/office/drawing/2016/5/13/chartex" xmlns:cx8="http://schemas.microsoft.com/office/drawing/2016/5/14/chartex" xmlns:mc="http://schemas.openxmlformats.org/markup-compatibility/2006" xmlns:aink="http://schemas.microsoft.com/office/drawing/2016/ink" xmlns:am3d="http://schemas.microsoft.com/office/drawing/2017/model3d" xmlns:o="urn:schemas-microsoft-com:office:office" xmlns:oel="http://schemas.microsoft.com/office/2019/extlst" xmlns:r="http://schemas.openxmlformats.org/officeDocument/2006/relationships" xmlns:m="http://schemas.openxmlformats.org/officeDocument/2006/math" xmlns:v="urn:schemas-microsoft-com:vml" xmlns:wp14="http://schemas.microsoft.com/office/word/2010/wordprocessingDrawing" xmlns:wp="http://schemas.openxmlformats.org/drawingml/2006/wordprocessingDrawing" xmlns:w10="urn:schemas-microsoft-com:office:word" xmlns:w="http://schemas.openxmlformats.org/wordprocessingml/2006/main" xmlns:w14="http://schemas.microsoft.com/office/word/2010/wordml" xmlns:w15="http://schemas.microsoft.com/office/word/2012/wordml" xmlns:w16cex="http://schemas.microsoft.com/office/word/2018/wordml/cex" xmlns:w16cid="http://schemas.microsoft.com/office/word/2016/wordml/cid" xmlns:w16="http://schemas.microsoft.com/office/word/2018/wordml" xmlns:w16sdtdh="http://schemas.microsoft.com/office/word/2020/wordml/sdtdatahash" xmlns:w16se="http://schemas.microsoft.com/office/word/2015/wordml/symex" xmlns:wpg="http://schemas.microsoft.com/office/word/2010/wordprocessingGroup" xmlns:wpi="http://schemas.microsoft.com/office/word/2010/wordprocessingInk" xmlns:wne="http://schemas.microsoft.com/office/word/2006/wordml" xmlns:wps="http://schemas.microsoft.com/office/word/2010/wordprocessingShape" mc:Ignorable="w14 w15 w16se w16cid w16 w16cex w16sdtdh wp14">
   <w:body>
     <w:p>
       <w:pPr>
@@ -1356,6 +1356,21 @@
         <w:lastRenderedPageBreak/>
         <w:t>Line Drawing Functions in Windows GDI</w:t>
       </w:r>
+      <w:r>
+        <w:rPr>
+          <w:rFonts w:ascii="Times New Roman" w:hAnsi="Times New Roman" w:cs="Times New Roman"/>
+          <w:sz w:val="28"/>
+          <w:szCs w:val="28"/>
+          <w14:textOutline w14:w="9525" w14:cap="rnd" w14:cmpd="sng" w14:algn="ctr">
+            <w14:solidFill>
+              <w14:srgbClr w14:val="00B0F0"/>
+            </w14:solidFill>
+            <w14:prstDash w14:val="solid"/>
+            <w14:bevel/>
+          </w14:textOutline>
+        </w:rPr>
+        <w:t>(we’re here now… 5.2</w:t>
+      </w:r>
     </w:p>
     <w:p>
       <w:pPr>
@@ -7025,6 +7040,72 @@
           <w:szCs w:val="24"/>
         </w:rPr>
       </w:pPr>
+      <w:r>
+        <w:rPr>
+          <mc:AlternateContent>
+            <mc:Choice Requires="w16se">
+              <w:rFonts w:ascii="Times New Roman" w:hAnsi="Times New Roman" w:cs="Times New Roman"/>
+            </mc:Choice>
+            <mc:Fallback>
+              <w:rFonts w:ascii="Segoe UI Emoji" w:eastAsia="Segoe UI Emoji" w:hAnsi="Segoe UI Emoji" w:cs="Segoe UI Emoji"/>
+            </mc:Fallback>
+          </mc:AlternateContent>
+          <w:sz w:val="24"/>
+          <w:szCs w:val="24"/>
+        </w:rPr>
+        <mc:AlternateContent>
+          <mc:Choice Requires="w16se">
+            <w16se:symEx w16se:font="Segoe UI Emoji" w16se:char="1F4A5"/>
+          </mc:Choice>
+          <mc:Fallback>
+            <w:t>💥</w:t>
+          </mc:Fallback>
+        </mc:AlternateContent>
+      </w:r>
+      <w:r>
+        <w:rPr>
+          <mc:AlternateContent>
+            <mc:Choice Requires="w16se">
+              <w:rFonts w:ascii="Times New Roman" w:hAnsi="Times New Roman" w:cs="Times New Roman"/>
+            </mc:Choice>
+            <mc:Fallback>
+              <w:rFonts w:ascii="Segoe UI Emoji" w:eastAsia="Segoe UI Emoji" w:hAnsi="Segoe UI Emoji" w:cs="Segoe UI Emoji"/>
+            </mc:Fallback>
+          </mc:AlternateContent>
+          <w:sz w:val="24"/>
+          <w:szCs w:val="24"/>
+        </w:rPr>
+        <mc:AlternateContent>
+          <mc:Choice Requires="w16se">
+            <w16se:symEx w16se:font="Segoe UI Emoji" w16se:char="1F4A5"/>
+          </mc:Choice>
+          <mc:Fallback>
+            <w:t>💥</w:t>
+          </mc:Fallback>
+        </mc:AlternateContent>
+      </w:r>
+      <w:r>
+        <w:rPr>
+          <mc:AlternateContent>
+            <mc:Choice Requires="w16se">
+              <w:rFonts w:ascii="Times New Roman" w:hAnsi="Times New Roman" w:cs="Times New Roman"/>
+            </mc:Choice>
+            <mc:Fallback>
+              <w:rFonts w:ascii="Segoe UI Emoji" w:eastAsia="Segoe UI Emoji" w:hAnsi="Segoe UI Emoji" w:cs="Segoe UI Emoji"/>
+            </mc:Fallback>
+          </mc:AlternateContent>
+          <w:sz w:val="24"/>
+          <w:szCs w:val="24"/>
+        </w:rPr>
+        <mc:AlternateContent>
+          <mc:Choice Requires="w16se">
+            <w16se:symEx w16se:font="Segoe UI Emoji" w16se:char="1F4A5"/>
+          </mc:Choice>
+          <mc:Fallback>
+            <w:t>💥</w:t>
+          </mc:Fallback>
+        </mc:AlternateContent>
+      </w:r>
     </w:p>
     <w:p>
       <w:pPr>
@@ -7155,6 +7236,7 @@
         <w:rPr>
           <w:noProof/>
         </w:rPr>
+        <w:lastRenderedPageBreak/>
         <w:drawing>
           <wp:inline distT="0" distB="0" distL="0" distR="0" wp14:anchorId="5D618991" wp14:editId="2CCBB19D">
             <wp:extent cx="1830784" cy="1616299"/>
@@ -7660,6 +7742,7 @@
           <w:sz w:val="24"/>
           <w:szCs w:val="24"/>
         </w:rPr>
+        <w:lastRenderedPageBreak/>
         <w:drawing>
           <wp:inline distT="0" distB="0" distL="0" distR="0" wp14:anchorId="2AAC39A3" wp14:editId="3B93EE5B">
             <wp:extent cx="3515932" cy="653067"/>
@@ -7755,7 +7838,6 @@
           <w:sz w:val="24"/>
           <w:szCs w:val="24"/>
         </w:rPr>
-        <w:lastRenderedPageBreak/>
         <w:t>The RoundRect function draws a rectangle with rounded corners within a specified bounding box.</w:t>
       </w:r>
     </w:p>
@@ -8356,6 +8438,7 @@
         <w:rPr>
           <w:noProof/>
         </w:rPr>
+        <w:lastRenderedPageBreak/>
         <w:drawing>
           <wp:inline distT="0" distB="0" distL="0" distR="0" wp14:anchorId="3B5367DE" wp14:editId="09C4897E">
             <wp:extent cx="4229100" cy="2238375"/>
@@ -8494,7 +8577,6 @@
           <w:sz w:val="24"/>
           <w:szCs w:val="24"/>
         </w:rPr>
-        <w:lastRenderedPageBreak/>
         <w:t xml:space="preserve">This method, while straightforward, may result in uneven rounding due to the difference in the rectangle's dimensions. </w:t>
       </w:r>
     </w:p>
@@ -8693,6 +8775,182 @@
           <w:szCs w:val="24"/>
         </w:rPr>
       </w:pPr>
+      <w:r>
+        <w:rPr>
+          <mc:AlternateContent>
+            <mc:Choice Requires="w16se">
+              <w:rFonts w:ascii="Times New Roman" w:hAnsi="Times New Roman" w:cs="Times New Roman"/>
+            </mc:Choice>
+            <mc:Fallback>
+              <w:rFonts w:ascii="Segoe UI Emoji" w:eastAsia="Segoe UI Emoji" w:hAnsi="Segoe UI Emoji" w:cs="Segoe UI Emoji"/>
+            </mc:Fallback>
+          </mc:AlternateContent>
+          <w:sz w:val="24"/>
+          <w:szCs w:val="24"/>
+        </w:rPr>
+        <mc:AlternateContent>
+          <mc:Choice Requires="w16se">
+            <w16se:symEx w16se:font="Segoe UI Emoji" w16se:char="1F4A5"/>
+          </mc:Choice>
+          <mc:Fallback>
+            <w:t>💥</w:t>
+          </mc:Fallback>
+        </mc:AlternateContent>
+      </w:r>
+      <w:r>
+        <w:rPr>
+          <mc:AlternateContent>
+            <mc:Choice Requires="w16se">
+              <w:rFonts w:ascii="Times New Roman" w:hAnsi="Times New Roman" w:cs="Times New Roman"/>
+            </mc:Choice>
+            <mc:Fallback>
+              <w:rFonts w:ascii="Segoe UI Emoji" w:eastAsia="Segoe UI Emoji" w:hAnsi="Segoe UI Emoji" w:cs="Segoe UI Emoji"/>
+            </mc:Fallback>
+          </mc:AlternateContent>
+          <w:sz w:val="24"/>
+          <w:szCs w:val="24"/>
+        </w:rPr>
+        <mc:AlternateContent>
+          <mc:Choice Requires="w16se">
+            <w16se:symEx w16se:font="Segoe UI Emoji" w16se:char="1F4A5"/>
+          </mc:Choice>
+          <mc:Fallback>
+            <w:t>💥</w:t>
+          </mc:Fallback>
+        </mc:AlternateContent>
+      </w:r>
+      <w:r>
+        <w:rPr>
+          <mc:AlternateContent>
+            <mc:Choice Requires="w16se">
+              <w:rFonts w:ascii="Times New Roman" w:hAnsi="Times New Roman" w:cs="Times New Roman"/>
+            </mc:Choice>
+            <mc:Fallback>
+              <w:rFonts w:ascii="Segoe UI Emoji" w:eastAsia="Segoe UI Emoji" w:hAnsi="Segoe UI Emoji" w:cs="Segoe UI Emoji"/>
+            </mc:Fallback>
+          </mc:AlternateContent>
+          <w:sz w:val="24"/>
+          <w:szCs w:val="24"/>
+        </w:rPr>
+        <mc:AlternateContent>
+          <mc:Choice Requires="w16se">
+            <w16se:symEx w16se:font="Segoe UI Emoji" w16se:char="1F4A5"/>
+          </mc:Choice>
+          <mc:Fallback>
+            <w:t>💥</w:t>
+          </mc:Fallback>
+        </mc:AlternateContent>
+      </w:r>
+      <w:r>
+        <w:rPr>
+          <mc:AlternateContent>
+            <mc:Choice Requires="w16se">
+              <w:rFonts w:ascii="Times New Roman" w:hAnsi="Times New Roman" w:cs="Times New Roman"/>
+            </mc:Choice>
+            <mc:Fallback>
+              <w:rFonts w:ascii="Segoe UI Emoji" w:eastAsia="Segoe UI Emoji" w:hAnsi="Segoe UI Emoji" w:cs="Segoe UI Emoji"/>
+            </mc:Fallback>
+          </mc:AlternateContent>
+          <w:sz w:val="24"/>
+          <w:szCs w:val="24"/>
+        </w:rPr>
+        <mc:AlternateContent>
+          <mc:Choice Requires="w16se">
+            <w16se:symEx w16se:font="Segoe UI Emoji" w16se:char="1F4A5"/>
+          </mc:Choice>
+          <mc:Fallback>
+            <w:t>💥</w:t>
+          </mc:Fallback>
+        </mc:AlternateContent>
+      </w:r>
+      <w:r>
+        <w:rPr>
+          <mc:AlternateContent>
+            <mc:Choice Requires="w16se">
+              <w:rFonts w:ascii="Times New Roman" w:hAnsi="Times New Roman" w:cs="Times New Roman"/>
+            </mc:Choice>
+            <mc:Fallback>
+              <w:rFonts w:ascii="Segoe UI Emoji" w:eastAsia="Segoe UI Emoji" w:hAnsi="Segoe UI Emoji" w:cs="Segoe UI Emoji"/>
+            </mc:Fallback>
+          </mc:AlternateContent>
+          <w:sz w:val="24"/>
+          <w:szCs w:val="24"/>
+        </w:rPr>
+        <mc:AlternateContent>
+          <mc:Choice Requires="w16se">
+            <w16se:symEx w16se:font="Segoe UI Emoji" w16se:char="1F4A5"/>
+          </mc:Choice>
+          <mc:Fallback>
+            <w:t>💥</w:t>
+          </mc:Fallback>
+        </mc:AlternateContent>
+      </w:r>
+      <w:r>
+        <w:rPr>
+          <mc:AlternateContent>
+            <mc:Choice Requires="w16se">
+              <w:rFonts w:ascii="Times New Roman" w:hAnsi="Times New Roman" w:cs="Times New Roman"/>
+            </mc:Choice>
+            <mc:Fallback>
+              <w:rFonts w:ascii="Segoe UI Emoji" w:eastAsia="Segoe UI Emoji" w:hAnsi="Segoe UI Emoji" w:cs="Segoe UI Emoji"/>
+            </mc:Fallback>
+          </mc:AlternateContent>
+          <w:sz w:val="24"/>
+          <w:szCs w:val="24"/>
+        </w:rPr>
+        <mc:AlternateContent>
+          <mc:Choice Requires="w16se">
+            <w16se:symEx w16se:font="Segoe UI Emoji" w16se:char="1F4A5"/>
+          </mc:Choice>
+          <mc:Fallback>
+            <w:t>💥</w:t>
+          </mc:Fallback>
+        </mc:AlternateContent>
+      </w:r>
+      <w:r>
+        <w:rPr>
+          <mc:AlternateContent>
+            <mc:Choice Requires="w16se">
+              <w:rFonts w:ascii="Times New Roman" w:hAnsi="Times New Roman" w:cs="Times New Roman"/>
+            </mc:Choice>
+            <mc:Fallback>
+              <w:rFonts w:ascii="Segoe UI Emoji" w:eastAsia="Segoe UI Emoji" w:hAnsi="Segoe UI Emoji" w:cs="Segoe UI Emoji"/>
+            </mc:Fallback>
+          </mc:AlternateContent>
+          <w:sz w:val="24"/>
+          <w:szCs w:val="24"/>
+        </w:rPr>
+        <mc:AlternateContent>
+          <mc:Choice Requires="w16se">
+            <w16se:symEx w16se:font="Segoe UI Emoji" w16se:char="1F4A5"/>
+          </mc:Choice>
+          <mc:Fallback>
+            <w:t>💥</w:t>
+          </mc:Fallback>
+        </mc:AlternateContent>
+      </w:r>
+      <w:r>
+        <w:rPr>
+          <mc:AlternateContent>
+            <mc:Choice Requires="w16se">
+              <w:rFonts w:ascii="Times New Roman" w:hAnsi="Times New Roman" w:cs="Times New Roman"/>
+            </mc:Choice>
+            <mc:Fallback>
+              <w:rFonts w:ascii="Segoe UI Emoji" w:eastAsia="Segoe UI Emoji" w:hAnsi="Segoe UI Emoji" w:cs="Segoe UI Emoji"/>
+            </mc:Fallback>
+          </mc:AlternateContent>
+          <w:sz w:val="24"/>
+          <w:szCs w:val="24"/>
+        </w:rPr>
+        <mc:AlternateContent>
+          <mc:Choice Requires="w16se">
+            <w16se:symEx w16se:font="Segoe UI Emoji" w16se:char="1F4A5"/>
+          </mc:Choice>
+          <mc:Fallback>
+            <w:t>💥</w:t>
+          </mc:Fallback>
+        </mc:AlternateContent>
+      </w:r>
     </w:p>
     <w:p>
       <w:pPr>
@@ -8739,6 +8997,7 @@
           <w:sz w:val="24"/>
           <w:szCs w:val="24"/>
         </w:rPr>
+        <w:lastRenderedPageBreak/>
         <w:t xml:space="preserve">For the Arc function, </w:t>
       </w:r>
       <w:r>
@@ -8916,7 +9175,6 @@
           <w:sz w:val="24"/>
           <w:szCs w:val="24"/>
         </w:rPr>
-        <w:lastRenderedPageBreak/>
         <w:t xml:space="preserve">The </w:t>
       </w:r>
       <w:r>
@@ -9442,7 +9700,6 @@
           <w:sz w:val="24"/>
           <w:szCs w:val="24"/>
         </w:rPr>
-        <w:lastRenderedPageBreak/>
         <w:drawing>
           <wp:inline distT="0" distB="0" distL="0" distR="0" wp14:anchorId="07DC8602" wp14:editId="0952CABB">
             <wp:extent cx="5943600" cy="4420870"/>
@@ -9684,7 +9941,6 @@
           <w:sz w:val="24"/>
           <w:szCs w:val="24"/>
         </w:rPr>
-        <w:lastRenderedPageBreak/>
         <w:t xml:space="preserve">An arc is drawn using the Arc function. </w:t>
       </w:r>
       <w:r>
@@ -10323,6 +10579,204 @@
           <w:szCs w:val="24"/>
         </w:rPr>
       </w:pPr>
+      <w:r>
+        <w:rPr>
+          <mc:AlternateContent>
+            <mc:Choice Requires="w16se">
+              <w:rFonts w:ascii="Times New Roman" w:hAnsi="Times New Roman" w:cs="Times New Roman"/>
+            </mc:Choice>
+            <mc:Fallback>
+              <w:rFonts w:ascii="Segoe UI Emoji" w:eastAsia="Segoe UI Emoji" w:hAnsi="Segoe UI Emoji" w:cs="Segoe UI Emoji"/>
+            </mc:Fallback>
+          </mc:AlternateContent>
+          <w:sz w:val="24"/>
+          <w:szCs w:val="24"/>
+        </w:rPr>
+        <mc:AlternateContent>
+          <mc:Choice Requires="w16se">
+            <w16se:symEx w16se:font="Segoe UI Emoji" w16se:char="1F4A5"/>
+          </mc:Choice>
+          <mc:Fallback>
+            <w:t>💥</w:t>
+          </mc:Fallback>
+        </mc:AlternateContent>
+      </w:r>
+      <w:r>
+        <w:rPr>
+          <mc:AlternateContent>
+            <mc:Choice Requires="w16se">
+              <w:rFonts w:ascii="Times New Roman" w:hAnsi="Times New Roman" w:cs="Times New Roman"/>
+            </mc:Choice>
+            <mc:Fallback>
+              <w:rFonts w:ascii="Segoe UI Emoji" w:eastAsia="Segoe UI Emoji" w:hAnsi="Segoe UI Emoji" w:cs="Segoe UI Emoji"/>
+            </mc:Fallback>
+          </mc:AlternateContent>
+          <w:sz w:val="24"/>
+          <w:szCs w:val="24"/>
+        </w:rPr>
+        <mc:AlternateContent>
+          <mc:Choice Requires="w16se">
+            <w16se:symEx w16se:font="Segoe UI Emoji" w16se:char="1F4A5"/>
+          </mc:Choice>
+          <mc:Fallback>
+            <w:t>💥</w:t>
+          </mc:Fallback>
+        </mc:AlternateContent>
+      </w:r>
+      <w:r>
+        <w:rPr>
+          <mc:AlternateContent>
+            <mc:Choice Requires="w16se">
+              <w:rFonts w:ascii="Times New Roman" w:hAnsi="Times New Roman" w:cs="Times New Roman"/>
+            </mc:Choice>
+            <mc:Fallback>
+              <w:rFonts w:ascii="Segoe UI Emoji" w:eastAsia="Segoe UI Emoji" w:hAnsi="Segoe UI Emoji" w:cs="Segoe UI Emoji"/>
+            </mc:Fallback>
+          </mc:AlternateContent>
+          <w:sz w:val="24"/>
+          <w:szCs w:val="24"/>
+        </w:rPr>
+        <mc:AlternateContent>
+          <mc:Choice Requires="w16se">
+            <w16se:symEx w16se:font="Segoe UI Emoji" w16se:char="1F4A5"/>
+          </mc:Choice>
+          <mc:Fallback>
+            <w:t>💥</w:t>
+          </mc:Fallback>
+        </mc:AlternateContent>
+      </w:r>
+      <w:r>
+        <w:rPr>
+          <mc:AlternateContent>
+            <mc:Choice Requires="w16se">
+              <w:rFonts w:ascii="Times New Roman" w:hAnsi="Times New Roman" w:cs="Times New Roman"/>
+            </mc:Choice>
+            <mc:Fallback>
+              <w:rFonts w:ascii="Segoe UI Emoji" w:eastAsia="Segoe UI Emoji" w:hAnsi="Segoe UI Emoji" w:cs="Segoe UI Emoji"/>
+            </mc:Fallback>
+          </mc:AlternateContent>
+          <w:sz w:val="24"/>
+          <w:szCs w:val="24"/>
+        </w:rPr>
+        <mc:AlternateContent>
+          <mc:Choice Requires="w16se">
+            <w16se:symEx w16se:font="Segoe UI Emoji" w16se:char="1F4A5"/>
+          </mc:Choice>
+          <mc:Fallback>
+            <w:t>💥</w:t>
+          </mc:Fallback>
+        </mc:AlternateContent>
+      </w:r>
+      <w:r>
+        <w:rPr>
+          <mc:AlternateContent>
+            <mc:Choice Requires="w16se">
+              <w:rFonts w:ascii="Times New Roman" w:hAnsi="Times New Roman" w:cs="Times New Roman"/>
+            </mc:Choice>
+            <mc:Fallback>
+              <w:rFonts w:ascii="Segoe UI Emoji" w:eastAsia="Segoe UI Emoji" w:hAnsi="Segoe UI Emoji" w:cs="Segoe UI Emoji"/>
+            </mc:Fallback>
+          </mc:AlternateContent>
+          <w:sz w:val="24"/>
+          <w:szCs w:val="24"/>
+        </w:rPr>
+        <mc:AlternateContent>
+          <mc:Choice Requires="w16se">
+            <w16se:symEx w16se:font="Segoe UI Emoji" w16se:char="1F4A5"/>
+          </mc:Choice>
+          <mc:Fallback>
+            <w:t>💥</w:t>
+          </mc:Fallback>
+        </mc:AlternateContent>
+      </w:r>
+      <w:r>
+        <w:rPr>
+          <mc:AlternateContent>
+            <mc:Choice Requires="w16se">
+              <w:rFonts w:ascii="Times New Roman" w:hAnsi="Times New Roman" w:cs="Times New Roman"/>
+            </mc:Choice>
+            <mc:Fallback>
+              <w:rFonts w:ascii="Segoe UI Emoji" w:eastAsia="Segoe UI Emoji" w:hAnsi="Segoe UI Emoji" w:cs="Segoe UI Emoji"/>
+            </mc:Fallback>
+          </mc:AlternateContent>
+          <w:sz w:val="24"/>
+          <w:szCs w:val="24"/>
+        </w:rPr>
+        <mc:AlternateContent>
+          <mc:Choice Requires="w16se">
+            <w16se:symEx w16se:font="Segoe UI Emoji" w16se:char="1F4A5"/>
+          </mc:Choice>
+          <mc:Fallback>
+            <w:t>💥</w:t>
+          </mc:Fallback>
+        </mc:AlternateContent>
+      </w:r>
+      <w:r>
+        <w:rPr>
+          <mc:AlternateContent>
+            <mc:Choice Requires="w16se">
+              <w:rFonts w:ascii="Times New Roman" w:hAnsi="Times New Roman" w:cs="Times New Roman"/>
+            </mc:Choice>
+            <mc:Fallback>
+              <w:rFonts w:ascii="Segoe UI Emoji" w:eastAsia="Segoe UI Emoji" w:hAnsi="Segoe UI Emoji" w:cs="Segoe UI Emoji"/>
+            </mc:Fallback>
+          </mc:AlternateContent>
+          <w:sz w:val="24"/>
+          <w:szCs w:val="24"/>
+        </w:rPr>
+        <mc:AlternateContent>
+          <mc:Choice Requires="w16se">
+            <w16se:symEx w16se:font="Segoe UI Emoji" w16se:char="1F4A5"/>
+          </mc:Choice>
+          <mc:Fallback>
+            <w:t>💥</w:t>
+          </mc:Fallback>
+        </mc:AlternateContent>
+      </w:r>
+      <w:r>
+        <w:rPr>
+          <mc:AlternateContent>
+            <mc:Choice Requires="w16se">
+              <w:rFonts w:ascii="Times New Roman" w:hAnsi="Times New Roman" w:cs="Times New Roman"/>
+            </mc:Choice>
+            <mc:Fallback>
+              <w:rFonts w:ascii="Segoe UI Emoji" w:eastAsia="Segoe UI Emoji" w:hAnsi="Segoe UI Emoji" w:cs="Segoe UI Emoji"/>
+            </mc:Fallback>
+          </mc:AlternateContent>
+          <w:sz w:val="24"/>
+          <w:szCs w:val="24"/>
+        </w:rPr>
+        <mc:AlternateContent>
+          <mc:Choice Requires="w16se">
+            <w16se:symEx w16se:font="Segoe UI Emoji" w16se:char="1F4A5"/>
+          </mc:Choice>
+          <mc:Fallback>
+            <w:t>💥</w:t>
+          </mc:Fallback>
+        </mc:AlternateContent>
+      </w:r>
+      <w:r>
+        <w:rPr>
+          <mc:AlternateContent>
+            <mc:Choice Requires="w16se">
+              <w:rFonts w:ascii="Times New Roman" w:hAnsi="Times New Roman" w:cs="Times New Roman"/>
+            </mc:Choice>
+            <mc:Fallback>
+              <w:rFonts w:ascii="Segoe UI Emoji" w:eastAsia="Segoe UI Emoji" w:hAnsi="Segoe UI Emoji" w:cs="Segoe UI Emoji"/>
+            </mc:Fallback>
+          </mc:AlternateContent>
+          <w:sz w:val="24"/>
+          <w:szCs w:val="24"/>
+        </w:rPr>
+        <mc:AlternateContent>
+          <mc:Choice Requires="w16se">
+            <w16se:symEx w16se:font="Segoe UI Emoji" w16se:char="1F4A5"/>
+          </mc:Choice>
+          <mc:Fallback>
+            <w:t>💥</w:t>
+          </mc:Fallback>
+        </mc:AlternateContent>
+      </w:r>
     </w:p>
     <w:p>
       <w:pPr>
@@ -11632,6 +12086,7 @@
       <w:r>
         <w:rPr>
           <w:rFonts w:ascii="Times New Roman" w:hAnsi="Times New Roman" w:cs="Times New Roman"/>
+          <w:noProof/>
           <w:sz w:val="24"/>
           <w:szCs w:val="24"/>
         </w:rPr>
@@ -12203,6 +12658,7 @@
       <w:r>
         <w:rPr>
           <w:rFonts w:ascii="Times New Roman" w:hAnsi="Times New Roman" w:cs="Times New Roman"/>
+          <w:noProof/>
           <w:sz w:val="24"/>
           <w:szCs w:val="24"/>
         </w:rPr>
@@ -12603,6 +13059,7 @@
       <w:r>
         <w:rPr>
           <w:rFonts w:ascii="Times New Roman" w:hAnsi="Times New Roman" w:cs="Times New Roman"/>
+          <w:noProof/>
           <w:sz w:val="24"/>
           <w:szCs w:val="24"/>
         </w:rPr>
@@ -12847,6 +13304,402 @@
           <w:szCs w:val="24"/>
         </w:rPr>
       </w:pPr>
+      <w:r>
+        <w:rPr>
+          <mc:AlternateContent>
+            <mc:Choice Requires="w16se">
+              <w:rFonts w:ascii="Times New Roman" w:hAnsi="Times New Roman" w:cs="Times New Roman"/>
+            </mc:Choice>
+            <mc:Fallback>
+              <w:rFonts w:ascii="Segoe UI Emoji" w:eastAsia="Segoe UI Emoji" w:hAnsi="Segoe UI Emoji" w:cs="Segoe UI Emoji"/>
+            </mc:Fallback>
+          </mc:AlternateContent>
+          <w:sz w:val="24"/>
+          <w:szCs w:val="24"/>
+        </w:rPr>
+        <mc:AlternateContent>
+          <mc:Choice Requires="w16se">
+            <w16se:symEx w16se:font="Segoe UI Emoji" w16se:char="1F4A5"/>
+          </mc:Choice>
+          <mc:Fallback>
+            <w:t>💥</w:t>
+          </mc:Fallback>
+        </mc:AlternateContent>
+      </w:r>
+      <w:r>
+        <w:rPr>
+          <mc:AlternateContent>
+            <mc:Choice Requires="w16se">
+              <w:rFonts w:ascii="Times New Roman" w:hAnsi="Times New Roman" w:cs="Times New Roman"/>
+            </mc:Choice>
+            <mc:Fallback>
+              <w:rFonts w:ascii="Segoe UI Emoji" w:eastAsia="Segoe UI Emoji" w:hAnsi="Segoe UI Emoji" w:cs="Segoe UI Emoji"/>
+            </mc:Fallback>
+          </mc:AlternateContent>
+          <w:sz w:val="24"/>
+          <w:szCs w:val="24"/>
+        </w:rPr>
+        <mc:AlternateContent>
+          <mc:Choice Requires="w16se">
+            <w16se:symEx w16se:font="Segoe UI Emoji" w16se:char="1F4A5"/>
+          </mc:Choice>
+          <mc:Fallback>
+            <w:t>💥</w:t>
+          </mc:Fallback>
+        </mc:AlternateContent>
+      </w:r>
+      <w:r>
+        <w:rPr>
+          <mc:AlternateContent>
+            <mc:Choice Requires="w16se">
+              <w:rFonts w:ascii="Times New Roman" w:hAnsi="Times New Roman" w:cs="Times New Roman"/>
+            </mc:Choice>
+            <mc:Fallback>
+              <w:rFonts w:ascii="Segoe UI Emoji" w:eastAsia="Segoe UI Emoji" w:hAnsi="Segoe UI Emoji" w:cs="Segoe UI Emoji"/>
+            </mc:Fallback>
+          </mc:AlternateContent>
+          <w:sz w:val="24"/>
+          <w:szCs w:val="24"/>
+        </w:rPr>
+        <mc:AlternateContent>
+          <mc:Choice Requires="w16se">
+            <w16se:symEx w16se:font="Segoe UI Emoji" w16se:char="1F4A5"/>
+          </mc:Choice>
+          <mc:Fallback>
+            <w:t>💥</w:t>
+          </mc:Fallback>
+        </mc:AlternateContent>
+      </w:r>
+      <w:r>
+        <w:rPr>
+          <mc:AlternateContent>
+            <mc:Choice Requires="w16se">
+              <w:rFonts w:ascii="Times New Roman" w:hAnsi="Times New Roman" w:cs="Times New Roman"/>
+            </mc:Choice>
+            <mc:Fallback>
+              <w:rFonts w:ascii="Segoe UI Emoji" w:eastAsia="Segoe UI Emoji" w:hAnsi="Segoe UI Emoji" w:cs="Segoe UI Emoji"/>
+            </mc:Fallback>
+          </mc:AlternateContent>
+          <w:sz w:val="24"/>
+          <w:szCs w:val="24"/>
+        </w:rPr>
+        <mc:AlternateContent>
+          <mc:Choice Requires="w16se">
+            <w16se:symEx w16se:font="Segoe UI Emoji" w16se:char="1F4A5"/>
+          </mc:Choice>
+          <mc:Fallback>
+            <w:t>💥</w:t>
+          </mc:Fallback>
+        </mc:AlternateContent>
+      </w:r>
+      <w:r>
+        <w:rPr>
+          <mc:AlternateContent>
+            <mc:Choice Requires="w16se">
+              <w:rFonts w:ascii="Times New Roman" w:hAnsi="Times New Roman" w:cs="Times New Roman"/>
+            </mc:Choice>
+            <mc:Fallback>
+              <w:rFonts w:ascii="Segoe UI Emoji" w:eastAsia="Segoe UI Emoji" w:hAnsi="Segoe UI Emoji" w:cs="Segoe UI Emoji"/>
+            </mc:Fallback>
+          </mc:AlternateContent>
+          <w:sz w:val="24"/>
+          <w:szCs w:val="24"/>
+        </w:rPr>
+        <mc:AlternateContent>
+          <mc:Choice Requires="w16se">
+            <w16se:symEx w16se:font="Segoe UI Emoji" w16se:char="1F4A5"/>
+          </mc:Choice>
+          <mc:Fallback>
+            <w:t>💥</w:t>
+          </mc:Fallback>
+        </mc:AlternateContent>
+      </w:r>
+      <w:r>
+        <w:rPr>
+          <mc:AlternateContent>
+            <mc:Choice Requires="w16se">
+              <w:rFonts w:ascii="Times New Roman" w:hAnsi="Times New Roman" w:cs="Times New Roman"/>
+            </mc:Choice>
+            <mc:Fallback>
+              <w:rFonts w:ascii="Segoe UI Emoji" w:eastAsia="Segoe UI Emoji" w:hAnsi="Segoe UI Emoji" w:cs="Segoe UI Emoji"/>
+            </mc:Fallback>
+          </mc:AlternateContent>
+          <w:sz w:val="24"/>
+          <w:szCs w:val="24"/>
+        </w:rPr>
+        <mc:AlternateContent>
+          <mc:Choice Requires="w16se">
+            <w16se:symEx w16se:font="Segoe UI Emoji" w16se:char="1F4A5"/>
+          </mc:Choice>
+          <mc:Fallback>
+            <w:t>💥</w:t>
+          </mc:Fallback>
+        </mc:AlternateContent>
+      </w:r>
+      <w:r>
+        <w:rPr>
+          <mc:AlternateContent>
+            <mc:Choice Requires="w16se">
+              <w:rFonts w:ascii="Times New Roman" w:hAnsi="Times New Roman" w:cs="Times New Roman"/>
+            </mc:Choice>
+            <mc:Fallback>
+              <w:rFonts w:ascii="Segoe UI Emoji" w:eastAsia="Segoe UI Emoji" w:hAnsi="Segoe UI Emoji" w:cs="Segoe UI Emoji"/>
+            </mc:Fallback>
+          </mc:AlternateContent>
+          <w:sz w:val="24"/>
+          <w:szCs w:val="24"/>
+        </w:rPr>
+        <mc:AlternateContent>
+          <mc:Choice Requires="w16se">
+            <w16se:symEx w16se:font="Segoe UI Emoji" w16se:char="1F4A5"/>
+          </mc:Choice>
+          <mc:Fallback>
+            <w:t>💥</w:t>
+          </mc:Fallback>
+        </mc:AlternateContent>
+      </w:r>
+      <w:r>
+        <w:rPr>
+          <mc:AlternateContent>
+            <mc:Choice Requires="w16se">
+              <w:rFonts w:ascii="Times New Roman" w:hAnsi="Times New Roman" w:cs="Times New Roman"/>
+            </mc:Choice>
+            <mc:Fallback>
+              <w:rFonts w:ascii="Segoe UI Emoji" w:eastAsia="Segoe UI Emoji" w:hAnsi="Segoe UI Emoji" w:cs="Segoe UI Emoji"/>
+            </mc:Fallback>
+          </mc:AlternateContent>
+          <w:sz w:val="24"/>
+          <w:szCs w:val="24"/>
+        </w:rPr>
+        <mc:AlternateContent>
+          <mc:Choice Requires="w16se">
+            <w16se:symEx w16se:font="Segoe UI Emoji" w16se:char="1F4A5"/>
+          </mc:Choice>
+          <mc:Fallback>
+            <w:t>💥</w:t>
+          </mc:Fallback>
+        </mc:AlternateContent>
+      </w:r>
+      <w:r>
+        <w:rPr>
+          <mc:AlternateContent>
+            <mc:Choice Requires="w16se">
+              <w:rFonts w:ascii="Times New Roman" w:hAnsi="Times New Roman" w:cs="Times New Roman"/>
+            </mc:Choice>
+            <mc:Fallback>
+              <w:rFonts w:ascii="Segoe UI Emoji" w:eastAsia="Segoe UI Emoji" w:hAnsi="Segoe UI Emoji" w:cs="Segoe UI Emoji"/>
+            </mc:Fallback>
+          </mc:AlternateContent>
+          <w:sz w:val="24"/>
+          <w:szCs w:val="24"/>
+        </w:rPr>
+        <mc:AlternateContent>
+          <mc:Choice Requires="w16se">
+            <w16se:symEx w16se:font="Segoe UI Emoji" w16se:char="1F4A5"/>
+          </mc:Choice>
+          <mc:Fallback>
+            <w:t>💥</w:t>
+          </mc:Fallback>
+        </mc:AlternateContent>
+      </w:r>
+      <w:r>
+        <w:rPr>
+          <mc:AlternateContent>
+            <mc:Choice Requires="w16se">
+              <w:rFonts w:ascii="Times New Roman" w:hAnsi="Times New Roman" w:cs="Times New Roman"/>
+            </mc:Choice>
+            <mc:Fallback>
+              <w:rFonts w:ascii="Segoe UI Emoji" w:eastAsia="Segoe UI Emoji" w:hAnsi="Segoe UI Emoji" w:cs="Segoe UI Emoji"/>
+            </mc:Fallback>
+          </mc:AlternateContent>
+          <w:sz w:val="24"/>
+          <w:szCs w:val="24"/>
+        </w:rPr>
+        <mc:AlternateContent>
+          <mc:Choice Requires="w16se">
+            <w16se:symEx w16se:font="Segoe UI Emoji" w16se:char="1F4A5"/>
+          </mc:Choice>
+          <mc:Fallback>
+            <w:t>💥</w:t>
+          </mc:Fallback>
+        </mc:AlternateContent>
+      </w:r>
+      <w:r>
+        <w:rPr>
+          <mc:AlternateContent>
+            <mc:Choice Requires="w16se">
+              <w:rFonts w:ascii="Times New Roman" w:hAnsi="Times New Roman" w:cs="Times New Roman"/>
+            </mc:Choice>
+            <mc:Fallback>
+              <w:rFonts w:ascii="Segoe UI Emoji" w:eastAsia="Segoe UI Emoji" w:hAnsi="Segoe UI Emoji" w:cs="Segoe UI Emoji"/>
+            </mc:Fallback>
+          </mc:AlternateContent>
+          <w:sz w:val="24"/>
+          <w:szCs w:val="24"/>
+        </w:rPr>
+        <mc:AlternateContent>
+          <mc:Choice Requires="w16se">
+            <w16se:symEx w16se:font="Segoe UI Emoji" w16se:char="1F4A5"/>
+          </mc:Choice>
+          <mc:Fallback>
+            <w:t>💥</w:t>
+          </mc:Fallback>
+        </mc:AlternateContent>
+      </w:r>
+      <w:r>
+        <w:rPr>
+          <mc:AlternateContent>
+            <mc:Choice Requires="w16se">
+              <w:rFonts w:ascii="Times New Roman" w:hAnsi="Times New Roman" w:cs="Times New Roman"/>
+            </mc:Choice>
+            <mc:Fallback>
+              <w:rFonts w:ascii="Segoe UI Emoji" w:eastAsia="Segoe UI Emoji" w:hAnsi="Segoe UI Emoji" w:cs="Segoe UI Emoji"/>
+            </mc:Fallback>
+          </mc:AlternateContent>
+          <w:sz w:val="24"/>
+          <w:szCs w:val="24"/>
+        </w:rPr>
+        <mc:AlternateContent>
+          <mc:Choice Requires="w16se">
+            <w16se:symEx w16se:font="Segoe UI Emoji" w16se:char="1F4A5"/>
+          </mc:Choice>
+          <mc:Fallback>
+            <w:t>💥</w:t>
+          </mc:Fallback>
+        </mc:AlternateContent>
+      </w:r>
+      <w:r>
+        <w:rPr>
+          <mc:AlternateContent>
+            <mc:Choice Requires="w16se">
+              <w:rFonts w:ascii="Times New Roman" w:hAnsi="Times New Roman" w:cs="Times New Roman"/>
+            </mc:Choice>
+            <mc:Fallback>
+              <w:rFonts w:ascii="Segoe UI Emoji" w:eastAsia="Segoe UI Emoji" w:hAnsi="Segoe UI Emoji" w:cs="Segoe UI Emoji"/>
+            </mc:Fallback>
+          </mc:AlternateContent>
+          <w:sz w:val="24"/>
+          <w:szCs w:val="24"/>
+        </w:rPr>
+        <mc:AlternateContent>
+          <mc:Choice Requires="w16se">
+            <w16se:symEx w16se:font="Segoe UI Emoji" w16se:char="1F4A5"/>
+          </mc:Choice>
+          <mc:Fallback>
+            <w:t>💥</w:t>
+          </mc:Fallback>
+        </mc:AlternateContent>
+      </w:r>
+      <w:r>
+        <w:rPr>
+          <mc:AlternateContent>
+            <mc:Choice Requires="w16se">
+              <w:rFonts w:ascii="Times New Roman" w:hAnsi="Times New Roman" w:cs="Times New Roman"/>
+            </mc:Choice>
+            <mc:Fallback>
+              <w:rFonts w:ascii="Segoe UI Emoji" w:eastAsia="Segoe UI Emoji" w:hAnsi="Segoe UI Emoji" w:cs="Segoe UI Emoji"/>
+            </mc:Fallback>
+          </mc:AlternateContent>
+          <w:sz w:val="24"/>
+          <w:szCs w:val="24"/>
+        </w:rPr>
+        <mc:AlternateContent>
+          <mc:Choice Requires="w16se">
+            <w16se:symEx w16se:font="Segoe UI Emoji" w16se:char="1F4A5"/>
+          </mc:Choice>
+          <mc:Fallback>
+            <w:t>💥</w:t>
+          </mc:Fallback>
+        </mc:AlternateContent>
+      </w:r>
+      <w:r>
+        <w:rPr>
+          <mc:AlternateContent>
+            <mc:Choice Requires="w16se">
+              <w:rFonts w:ascii="Times New Roman" w:hAnsi="Times New Roman" w:cs="Times New Roman"/>
+            </mc:Choice>
+            <mc:Fallback>
+              <w:rFonts w:ascii="Segoe UI Emoji" w:eastAsia="Segoe UI Emoji" w:hAnsi="Segoe UI Emoji" w:cs="Segoe UI Emoji"/>
+            </mc:Fallback>
+          </mc:AlternateContent>
+          <w:sz w:val="24"/>
+          <w:szCs w:val="24"/>
+        </w:rPr>
+        <mc:AlternateContent>
+          <mc:Choice Requires="w16se">
+            <w16se:symEx w16se:font="Segoe UI Emoji" w16se:char="1F4A5"/>
+          </mc:Choice>
+          <mc:Fallback>
+            <w:t>💥</w:t>
+          </mc:Fallback>
+        </mc:AlternateContent>
+      </w:r>
+      <w:r>
+        <w:rPr>
+          <mc:AlternateContent>
+            <mc:Choice Requires="w16se">
+              <w:rFonts w:ascii="Times New Roman" w:hAnsi="Times New Roman" w:cs="Times New Roman"/>
+            </mc:Choice>
+            <mc:Fallback>
+              <w:rFonts w:ascii="Segoe UI Emoji" w:eastAsia="Segoe UI Emoji" w:hAnsi="Segoe UI Emoji" w:cs="Segoe UI Emoji"/>
+            </mc:Fallback>
+          </mc:AlternateContent>
+          <w:sz w:val="24"/>
+          <w:szCs w:val="24"/>
+        </w:rPr>
+        <mc:AlternateContent>
+          <mc:Choice Requires="w16se">
+            <w16se:symEx w16se:font="Segoe UI Emoji" w16se:char="1F4A5"/>
+          </mc:Choice>
+          <mc:Fallback>
+            <w:t>💥</w:t>
+          </mc:Fallback>
+        </mc:AlternateContent>
+      </w:r>
+      <w:r>
+        <w:rPr>
+          <mc:AlternateContent>
+            <mc:Choice Requires="w16se">
+              <w:rFonts w:ascii="Times New Roman" w:hAnsi="Times New Roman" w:cs="Times New Roman"/>
+            </mc:Choice>
+            <mc:Fallback>
+              <w:rFonts w:ascii="Segoe UI Emoji" w:eastAsia="Segoe UI Emoji" w:hAnsi="Segoe UI Emoji" w:cs="Segoe UI Emoji"/>
+            </mc:Fallback>
+          </mc:AlternateContent>
+          <w:sz w:val="24"/>
+          <w:szCs w:val="24"/>
+        </w:rPr>
+        <mc:AlternateContent>
+          <mc:Choice Requires="w16se">
+            <w16se:symEx w16se:font="Segoe UI Emoji" w16se:char="1F4A5"/>
+          </mc:Choice>
+          <mc:Fallback>
+            <w:t>💥</w:t>
+          </mc:Fallback>
+        </mc:AlternateContent>
+      </w:r>
+      <w:r>
+        <w:rPr>
+          <mc:AlternateContent>
+            <mc:Choice Requires="w16se">
+              <w:rFonts w:ascii="Times New Roman" w:hAnsi="Times New Roman" w:cs="Times New Roman"/>
+            </mc:Choice>
+            <mc:Fallback>
+              <w:rFonts w:ascii="Segoe UI Emoji" w:eastAsia="Segoe UI Emoji" w:hAnsi="Segoe UI Emoji" w:cs="Segoe UI Emoji"/>
+            </mc:Fallback>
+          </mc:AlternateContent>
+          <w:sz w:val="24"/>
+          <w:szCs w:val="24"/>
+        </w:rPr>
+        <mc:AlternateContent>
+          <mc:Choice Requires="w16se">
+            <w16se:symEx w16se:font="Segoe UI Emoji" w16se:char="1F4A5"/>
+          </mc:Choice>
+          <mc:Fallback>
+            <w:t>💥</w:t>
+          </mc:Fallback>
+        </mc:AlternateContent>
+      </w:r>
     </w:p>
     <w:p>
       <w:pPr>
@@ -13632,7 +14485,7 @@
 </file>
 
 <file path=word/numbering.xml><?xml version="1.0" encoding="utf-8"?>
-<w:numbering xmlns:wpc="http://schemas.microsoft.com/office/word/2010/wordprocessingCanvas" xmlns:cx="http://schemas.microsoft.com/office/drawing/2014/chartex" xmlns:cx1="http://schemas.microsoft.com/office/drawing/2015/9/8/chartex" xmlns:cx2="http://schemas.microsoft.com/office/drawing/2015/10/21/chartex" xmlns:cx3="http://schemas.microsoft.com/office/drawing/2016/5/9/chartex" xmlns:cx4="http://schemas.microsoft.com/office/drawing/2016/5/10/chartex" xmlns:cx5="http://schemas.microsoft.com/office/drawing/2016/5/11/chartex" xmlns:cx6="http://schemas.microsoft.com/office/drawing/2016/5/12/chartex" xmlns:cx7="http://schemas.microsoft.com/office/drawing/2016/5/13/chartex" xmlns:cx8="http://schemas.microsoft.com/office/drawing/2016/5/14/chartex" xmlns:mc="http://schemas.openxmlformats.org/markup-compatibility/2006" xmlns:aink="http://schemas.microsoft.com/office/drawing/2016/ink" xmlns:am3d="http://schemas.microsoft.com/office/drawing/2017/model3d" xmlns:o="urn:schemas-microsoft-com:office:office" xmlns:r="http://schemas.openxmlformats.org/officeDocument/2006/relationships" xmlns:m="http://schemas.openxmlformats.org/officeDocument/2006/math" xmlns:v="urn:schemas-microsoft-com:vml" xmlns:wp14="http://schemas.microsoft.com/office/word/2010/wordprocessingDrawing" xmlns:wp="http://schemas.openxmlformats.org/drawingml/2006/wordprocessingDrawing" xmlns:w10="urn:schemas-microsoft-com:office:word" xmlns:w="http://schemas.openxmlformats.org/wordprocessingml/2006/main" xmlns:w14="http://schemas.microsoft.com/office/word/2010/wordml" xmlns:w15="http://schemas.microsoft.com/office/word/2012/wordml" xmlns:w16cex="http://schemas.microsoft.com/office/word/2018/wordml/cex" xmlns:w16cid="http://schemas.microsoft.com/office/word/2016/wordml/cid" xmlns:w16="http://schemas.microsoft.com/office/word/2018/wordml" xmlns:w16sdtdh="http://schemas.microsoft.com/office/word/2020/wordml/sdtdatahash" xmlns:w16se="http://schemas.microsoft.com/office/word/2015/wordml/symex" xmlns:wpg="http://schemas.microsoft.com/office/word/2010/wordprocessingGroup" xmlns:wpi="http://schemas.microsoft.com/office/word/2010/wordprocessingInk" xmlns:wne="http://schemas.microsoft.com/office/word/2006/wordml" xmlns:wps="http://schemas.microsoft.com/office/word/2010/wordprocessingShape" mc:Ignorable="w14 w15 w16se w16cid w16 w16cex w16sdtdh wp14">
+<w:numbering xmlns:wpc="http://schemas.microsoft.com/office/word/2010/wordprocessingCanvas" xmlns:cx="http://schemas.microsoft.com/office/drawing/2014/chartex" xmlns:cx1="http://schemas.microsoft.com/office/drawing/2015/9/8/chartex" xmlns:cx2="http://schemas.microsoft.com/office/drawing/2015/10/21/chartex" xmlns:cx3="http://schemas.microsoft.com/office/drawing/2016/5/9/chartex" xmlns:cx4="http://schemas.microsoft.com/office/drawing/2016/5/10/chartex" xmlns:cx5="http://schemas.microsoft.com/office/drawing/2016/5/11/chartex" xmlns:cx6="http://schemas.microsoft.com/office/drawing/2016/5/12/chartex" xmlns:cx7="http://schemas.microsoft.com/office/drawing/2016/5/13/chartex" xmlns:cx8="http://schemas.microsoft.com/office/drawing/2016/5/14/chartex" xmlns:mc="http://schemas.openxmlformats.org/markup-compatibility/2006" xmlns:aink="http://schemas.microsoft.com/office/drawing/2016/ink" xmlns:am3d="http://schemas.microsoft.com/office/drawing/2017/model3d" xmlns:o="urn:schemas-microsoft-com:office:office" xmlns:oel="http://schemas.microsoft.com/office/2019/extlst" xmlns:r="http://schemas.openxmlformats.org/officeDocument/2006/relationships" xmlns:m="http://schemas.openxmlformats.org/officeDocument/2006/math" xmlns:v="urn:schemas-microsoft-com:vml" xmlns:wp14="http://schemas.microsoft.com/office/word/2010/wordprocessingDrawing" xmlns:wp="http://schemas.openxmlformats.org/drawingml/2006/wordprocessingDrawing" xmlns:w10="urn:schemas-microsoft-com:office:word" xmlns:w="http://schemas.openxmlformats.org/wordprocessingml/2006/main" xmlns:w14="http://schemas.microsoft.com/office/word/2010/wordml" xmlns:w15="http://schemas.microsoft.com/office/word/2012/wordml" xmlns:w16cex="http://schemas.microsoft.com/office/word/2018/wordml/cex" xmlns:w16cid="http://schemas.microsoft.com/office/word/2016/wordml/cid" xmlns:w16="http://schemas.microsoft.com/office/word/2018/wordml" xmlns:w16sdtdh="http://schemas.microsoft.com/office/word/2020/wordml/sdtdatahash" xmlns:w16se="http://schemas.microsoft.com/office/word/2015/wordml/symex" xmlns:wpg="http://schemas.microsoft.com/office/word/2010/wordprocessingGroup" xmlns:wpi="http://schemas.microsoft.com/office/word/2010/wordprocessingInk" xmlns:wne="http://schemas.microsoft.com/office/word/2006/wordml" xmlns:wps="http://schemas.microsoft.com/office/word/2010/wordprocessingShape" mc:Ignorable="w14 w15 w16se w16cid w16 w16cex w16sdtdh wp14">
   <w:abstractNum w:abstractNumId="0" w15:restartNumberingAfterBreak="0">
     <w:nsid w:val="02CF6B9F"/>
     <w:multiLevelType w:val="hybridMultilevel"/>
@@ -14876,37 +15729,37 @@
       </w:rPr>
     </w:lvl>
   </w:abstractNum>
-  <w:num w:numId="1">
+  <w:num w:numId="1" w16cid:durableId="352538918">
     <w:abstractNumId w:val="5"/>
   </w:num>
-  <w:num w:numId="2">
+  <w:num w:numId="2" w16cid:durableId="210845454">
     <w:abstractNumId w:val="3"/>
   </w:num>
-  <w:num w:numId="3">
+  <w:num w:numId="3" w16cid:durableId="406195706">
     <w:abstractNumId w:val="0"/>
   </w:num>
-  <w:num w:numId="4">
+  <w:num w:numId="4" w16cid:durableId="1212885821">
     <w:abstractNumId w:val="10"/>
   </w:num>
-  <w:num w:numId="5">
+  <w:num w:numId="5" w16cid:durableId="857694712">
     <w:abstractNumId w:val="2"/>
   </w:num>
-  <w:num w:numId="6">
+  <w:num w:numId="6" w16cid:durableId="2025472662">
     <w:abstractNumId w:val="1"/>
   </w:num>
-  <w:num w:numId="7">
+  <w:num w:numId="7" w16cid:durableId="1265336243">
     <w:abstractNumId w:val="7"/>
   </w:num>
-  <w:num w:numId="8">
+  <w:num w:numId="8" w16cid:durableId="458647890">
     <w:abstractNumId w:val="9"/>
   </w:num>
-  <w:num w:numId="9">
+  <w:num w:numId="9" w16cid:durableId="1629821043">
     <w:abstractNumId w:val="4"/>
   </w:num>
-  <w:num w:numId="10">
+  <w:num w:numId="10" w16cid:durableId="1487285348">
     <w:abstractNumId w:val="6"/>
   </w:num>
-  <w:num w:numId="11">
+  <w:num w:numId="11" w16cid:durableId="1168517981">
     <w:abstractNumId w:val="8"/>
   </w:num>
 </w:numbering>

</xml_diff>